<commit_message>
Correcion de errores exitoso. Cpu en correcto funcionamiento
</commit_message>
<xml_diff>
--- a/Núcleo RISC-V.docx
+++ b/Núcleo RISC-V.docx
@@ -335,6 +335,7 @@
       <w:r>
         <w:t xml:space="preserve"> </w:t>
       </w:r>
+      <w:bookmarkStart w:id="0" w:name="_Hlk184907383"/>
       <w:r>
         <w:t xml:space="preserve">(Harris and Harris, (2019), pp. </w:t>
       </w:r>
@@ -342,6 +343,7 @@
         <w:t>300)</w:t>
       </w:r>
     </w:p>
+    <w:bookmarkEnd w:id="0"/>
     <w:p/>
     <w:p>
       <w:pPr>
@@ -480,16 +482,107 @@
     </w:p>
     <w:p>
       <w:pPr>
-        <w:rPr>
-          <w:b/>
-          <w:bCs/>
-        </w:rPr>
-      </w:pPr>
-      <w:r>
-        <w:rPr>
-          <w:b/>
-          <w:bCs/>
-        </w:rPr>
+        <w:keepNext/>
+      </w:pPr>
+      <w:r>
+        <w:rPr>
+          <w:noProof/>
+        </w:rPr>
+        <w:drawing>
+          <wp:inline distT="0" distB="0" distL="0" distR="0" wp14:anchorId="20915F5D" wp14:editId="611DEB2A">
+            <wp:extent cx="5882964" cy="5162550"/>
+            <wp:effectExtent l="0" t="0" r="3810" b="0"/>
+            <wp:docPr id="789641748" name="Imagen 1" descr="Captura de pantalla de computadora&#10;&#10;Descripción generada automáticamente"/>
+            <wp:cNvGraphicFramePr>
+              <a:graphicFrameLocks xmlns:a="http://schemas.openxmlformats.org/drawingml/2006/main" noChangeAspect="1"/>
+            </wp:cNvGraphicFramePr>
+            <a:graphic xmlns:a="http://schemas.openxmlformats.org/drawingml/2006/main">
+              <a:graphicData uri="http://schemas.openxmlformats.org/drawingml/2006/picture">
+                <pic:pic xmlns:pic="http://schemas.openxmlformats.org/drawingml/2006/picture">
+                  <pic:nvPicPr>
+                    <pic:cNvPr id="789641748" name="Imagen 1" descr="Captura de pantalla de computadora&#10;&#10;Descripción generada automáticamente"/>
+                    <pic:cNvPicPr/>
+                  </pic:nvPicPr>
+                  <pic:blipFill rotWithShape="1">
+                    <a:blip r:embed="rId7"/>
+                    <a:srcRect l="17280" t="16504" r="33666" b="6968"/>
+                    <a:stretch/>
+                  </pic:blipFill>
+                  <pic:spPr bwMode="auto">
+                    <a:xfrm>
+                      <a:off x="0" y="0"/>
+                      <a:ext cx="5911338" cy="5187449"/>
+                    </a:xfrm>
+                    <a:prstGeom prst="rect">
+                      <a:avLst/>
+                    </a:prstGeom>
+                    <a:ln>
+                      <a:noFill/>
+                    </a:ln>
+                    <a:extLst>
+                      <a:ext uri="{53640926-AAD7-44D8-BBD7-CCE9431645EC}">
+                        <a14:shadowObscured xmlns:a14="http://schemas.microsoft.com/office/drawing/2010/main"/>
+                      </a:ext>
+                    </a:extLst>
+                  </pic:spPr>
+                </pic:pic>
+              </a:graphicData>
+            </a:graphic>
+          </wp:inline>
+        </w:drawing>
+      </w:r>
+    </w:p>
+    <w:p>
+      <w:pPr>
+        <w:pStyle w:val="Descripcin"/>
+      </w:pPr>
+      <w:r>
+        <w:t xml:space="preserve">Tabla </w:t>
+      </w:r>
+      <w:r>
+        <w:fldChar w:fldCharType="begin"/>
+      </w:r>
+      <w:r>
+        <w:instrText xml:space="preserve"> SEQ Tabla \* ARABIC </w:instrText>
+      </w:r>
+      <w:r>
+        <w:fldChar w:fldCharType="separate"/>
+      </w:r>
+      <w:r>
+        <w:rPr>
+          <w:noProof/>
+        </w:rPr>
+        <w:t>1</w:t>
+      </w:r>
+      <w:r>
+        <w:fldChar w:fldCharType="end"/>
+      </w:r>
+      <w:r>
+        <w:t xml:space="preserve"> Instrucciones de números enteros de RISC-V </w:t>
+      </w:r>
+      <w:r>
+        <w:t xml:space="preserve">(Harris and Harris, (2019), </w:t>
+      </w:r>
+      <w:r>
+        <w:t>Instruction Set Summary</w:t>
+      </w:r>
+      <w:r>
+        <w:t>)</w:t>
+      </w:r>
+    </w:p>
+    <w:p>
+      <w:pPr>
+        <w:rPr>
+          <w:b/>
+          <w:bCs/>
+        </w:rPr>
+      </w:pPr>
+      <w:r>
+        <w:rPr>
+          <w:b/>
+          <w:bCs/>
+        </w:rPr>
+        <w:lastRenderedPageBreak/>
         <w:t>2.3 CONJUNTO DE REGISTROS RISC-V</w:t>
       </w:r>
     </w:p>
@@ -498,7 +591,102 @@
         <w:t>El conjunto de registros en la arquitectura RISC-V es una colección de 32 registros de propósito general, cada uno de un tamaño fijo que depende de la variante de la arquitectura: 32 bits para RV32, 64 bits para RV64 y 128 bits para RV128. Estos registros se identifican por números del x0 al x31, y también tienen nombres simbólicos que indican su propósito en convenciones comunes de programación.</w:t>
       </w:r>
     </w:p>
-    <w:p/>
+    <w:p>
+      <w:pPr>
+        <w:keepNext/>
+      </w:pPr>
+      <w:r>
+        <w:rPr>
+          <w:noProof/>
+        </w:rPr>
+        <w:drawing>
+          <wp:inline distT="0" distB="0" distL="0" distR="0" wp14:anchorId="5EDCE46F" wp14:editId="1ED1946C">
+            <wp:extent cx="4391025" cy="3057525"/>
+            <wp:effectExtent l="0" t="0" r="9525" b="9525"/>
+            <wp:docPr id="1835458865" name="Imagen 1"/>
+            <wp:cNvGraphicFramePr>
+              <a:graphicFrameLocks xmlns:a="http://schemas.openxmlformats.org/drawingml/2006/main" noChangeAspect="1"/>
+            </wp:cNvGraphicFramePr>
+            <a:graphic xmlns:a="http://schemas.openxmlformats.org/drawingml/2006/main">
+              <a:graphicData uri="http://schemas.openxmlformats.org/drawingml/2006/picture">
+                <pic:pic xmlns:pic="http://schemas.openxmlformats.org/drawingml/2006/picture">
+                  <pic:nvPicPr>
+                    <pic:cNvPr id="0" name="Picture 1"/>
+                    <pic:cNvPicPr>
+                      <a:picLocks noChangeAspect="1" noChangeArrowheads="1"/>
+                    </pic:cNvPicPr>
+                  </pic:nvPicPr>
+                  <pic:blipFill>
+                    <a:blip r:embed="rId8">
+                      <a:extLst>
+                        <a:ext uri="{28A0092B-C50C-407E-A947-70E740481C1C}">
+                          <a14:useLocalDpi xmlns:a14="http://schemas.microsoft.com/office/drawing/2010/main" val="0"/>
+                        </a:ext>
+                      </a:extLst>
+                    </a:blip>
+                    <a:srcRect/>
+                    <a:stretch>
+                      <a:fillRect/>
+                    </a:stretch>
+                  </pic:blipFill>
+                  <pic:spPr bwMode="auto">
+                    <a:xfrm>
+                      <a:off x="0" y="0"/>
+                      <a:ext cx="4391025" cy="3057525"/>
+                    </a:xfrm>
+                    <a:prstGeom prst="rect">
+                      <a:avLst/>
+                    </a:prstGeom>
+                    <a:noFill/>
+                    <a:ln>
+                      <a:noFill/>
+                    </a:ln>
+                  </pic:spPr>
+                </pic:pic>
+              </a:graphicData>
+            </a:graphic>
+          </wp:inline>
+        </w:drawing>
+      </w:r>
+    </w:p>
+    <w:p>
+      <w:pPr>
+        <w:pStyle w:val="Descripcin"/>
+      </w:pPr>
+      <w:r>
+        <w:t xml:space="preserve">Tabla </w:t>
+      </w:r>
+      <w:r>
+        <w:fldChar w:fldCharType="begin"/>
+      </w:r>
+      <w:r>
+        <w:instrText xml:space="preserve"> SEQ Tabla \* ARABIC </w:instrText>
+      </w:r>
+      <w:r>
+        <w:fldChar w:fldCharType="separate"/>
+      </w:r>
+      <w:r>
+        <w:rPr>
+          <w:noProof/>
+        </w:rPr>
+        <w:t>2</w:t>
+      </w:r>
+      <w:r>
+        <w:fldChar w:fldCharType="end"/>
+      </w:r>
+      <w:r>
+        <w:t xml:space="preserve"> Números y nombres de registros RV32 </w:t>
+      </w:r>
+      <w:r>
+        <w:t xml:space="preserve">(Harris and Harris, (2019), pp. </w:t>
+      </w:r>
+      <w:r>
+        <w:t>2</w:t>
+      </w:r>
+      <w:r>
+        <w:t>)</w:t>
+      </w:r>
+    </w:p>
     <w:p>
       <w:pPr>
         <w:rPr>
@@ -585,6 +773,13 @@
         </w:rPr>
         <w:t xml:space="preserve">3.2 </w:t>
       </w:r>
+    </w:p>
+    <w:p>
+      <w:pPr>
+        <w:rPr>
+          <w:lang w:val="es-MX"/>
+        </w:rPr>
+      </w:pPr>
     </w:p>
     <w:p>
       <w:pPr>
@@ -715,7 +910,7 @@
       </w:pPr>
     </w:p>
     <w:sectPr>
-      <w:headerReference w:type="default" r:id="rId7"/>
+      <w:headerReference w:type="default" r:id="rId9"/>
       <w:pgSz w:w="11906" w:h="16838"/>
       <w:pgMar w:top="1440" w:right="1080" w:bottom="1440" w:left="1080" w:header="708" w:footer="708" w:gutter="0"/>
       <w:cols w:space="708"/>
@@ -2160,6 +2355,25 @@
       <w14:ligatures w14:val="none"/>
     </w:rPr>
   </w:style>
+  <w:style w:type="paragraph" w:styleId="Descripcin">
+    <w:name w:val="caption"/>
+    <w:basedOn w:val="Normal"/>
+    <w:next w:val="Normal"/>
+    <w:uiPriority w:val="35"/>
+    <w:unhideWhenUsed/>
+    <w:qFormat/>
+    <w:rsid w:val="00C61023"/>
+    <w:pPr>
+      <w:spacing w:after="200" w:line="240" w:lineRule="auto"/>
+    </w:pPr>
+    <w:rPr>
+      <w:i/>
+      <w:iCs/>
+      <w:color w:val="0E2841" w:themeColor="text2"/>
+      <w:sz w:val="18"/>
+      <w:szCs w:val="18"/>
+    </w:rPr>
+  </w:style>
 </w:styles>
 </file>
 

</xml_diff>

<commit_message>
Modificaciones varias en el informe.
</commit_message>
<xml_diff>
--- a/Núcleo RISC-V.docx
+++ b/Núcleo RISC-V.docx
@@ -219,7 +219,23 @@
           <w:bCs/>
           <w:lang w:val="es-MX"/>
         </w:rPr>
-        <w:t xml:space="preserve">2 CONCEPTOS </w:t>
+        <w:t xml:space="preserve">2 </w:t>
+      </w:r>
+      <w:r>
+        <w:rPr>
+          <w:b/>
+          <w:bCs/>
+          <w:lang w:val="es-MX"/>
+        </w:rPr>
+        <w:t xml:space="preserve">DESARROLLO DE </w:t>
+      </w:r>
+      <w:r>
+        <w:rPr>
+          <w:b/>
+          <w:bCs/>
+          <w:lang w:val="es-MX"/>
+        </w:rPr>
+        <w:t xml:space="preserve">CONCEPTOS </w:t>
       </w:r>
       <w:r>
         <w:rPr>
@@ -727,52 +743,447 @@
           <w:bCs/>
           <w:lang w:val="es-MX"/>
         </w:rPr>
-        <w:t>3 MATERIALES Y MÉTODOS</w:t>
-      </w:r>
-    </w:p>
-    <w:p>
-      <w:pPr>
-        <w:rPr>
-          <w:lang w:val="es-MX"/>
-        </w:rPr>
-      </w:pPr>
-    </w:p>
-    <w:p>
-      <w:pPr>
+        <w:t xml:space="preserve">3 </w:t>
+      </w:r>
+      <w:r>
         <w:rPr>
           <w:b/>
           <w:bCs/>
           <w:lang w:val="es-MX"/>
         </w:rPr>
-      </w:pPr>
-      <w:r>
+        <w:t>RESULTADOS</w:t>
+      </w:r>
+    </w:p>
+    <w:p>
+      <w:pPr>
+        <w:rPr>
+          <w:lang w:val="es-MX"/>
+        </w:rPr>
+      </w:pPr>
+    </w:p>
+    <w:p>
+      <w:pPr>
+        <w:rPr>
+          <w:lang w:val="es-MX"/>
+        </w:rPr>
+      </w:pPr>
+      <w:r>
+        <w:rPr>
+          <w:noProof/>
+        </w:rPr>
+        <w:lastRenderedPageBreak/>
+        <mc:AlternateContent>
+          <mc:Choice Requires="wps">
+            <w:drawing>
+              <wp:anchor distT="0" distB="0" distL="114300" distR="114300" simplePos="0" relativeHeight="251660288" behindDoc="0" locked="0" layoutInCell="1" allowOverlap="1" wp14:anchorId="070E3668" wp14:editId="41F1BA1F">
+                <wp:simplePos x="0" y="0"/>
+                <wp:positionH relativeFrom="column">
+                  <wp:posOffset>-358775</wp:posOffset>
+                </wp:positionH>
+                <wp:positionV relativeFrom="paragraph">
+                  <wp:posOffset>3848735</wp:posOffset>
+                </wp:positionV>
+                <wp:extent cx="6910705" cy="635"/>
+                <wp:effectExtent l="0" t="0" r="0" b="0"/>
+                <wp:wrapSquare wrapText="bothSides"/>
+                <wp:docPr id="1723627004" name="Cuadro de texto 1"/>
+                <wp:cNvGraphicFramePr/>
+                <a:graphic xmlns:a="http://schemas.openxmlformats.org/drawingml/2006/main">
+                  <a:graphicData uri="http://schemas.microsoft.com/office/word/2010/wordprocessingShape">
+                    <wps:wsp>
+                      <wps:cNvSpPr txBox="1"/>
+                      <wps:spPr>
+                        <a:xfrm>
+                          <a:off x="0" y="0"/>
+                          <a:ext cx="6910705" cy="635"/>
+                        </a:xfrm>
+                        <a:prstGeom prst="rect">
+                          <a:avLst/>
+                        </a:prstGeom>
+                        <a:solidFill>
+                          <a:prstClr val="white"/>
+                        </a:solidFill>
+                        <a:ln>
+                          <a:noFill/>
+                        </a:ln>
+                      </wps:spPr>
+                      <wps:txbx>
+                        <w:txbxContent>
+                          <w:p>
+                            <w:pPr>
+                              <w:pStyle w:val="Descripcin"/>
+                              <w:rPr>
+                                <w:noProof/>
+                                <w:sz w:val="22"/>
+                                <w:szCs w:val="22"/>
+                                <w:lang w:val="es-MX"/>
+                              </w:rPr>
+                            </w:pPr>
+                            <w:r>
+                              <w:t xml:space="preserve">Figura </w:t>
+                            </w:r>
+                            <w:r>
+                              <w:fldChar w:fldCharType="begin"/>
+                            </w:r>
+                            <w:r>
+                              <w:instrText xml:space="preserve"> SEQ Figura \* ARABIC </w:instrText>
+                            </w:r>
+                            <w:r>
+                              <w:fldChar w:fldCharType="separate"/>
+                            </w:r>
+                            <w:r>
+                              <w:rPr>
+                                <w:noProof/>
+                              </w:rPr>
+                              <w:t>1</w:t>
+                            </w:r>
+                            <w:r>
+                              <w:fldChar w:fldCharType="end"/>
+                            </w:r>
+                            <w:r>
+                              <w:t xml:space="preserve"> Diagrama esquemático del diseño final esperado </w:t>
+                            </w:r>
+                          </w:p>
+                        </w:txbxContent>
+                      </wps:txbx>
+                      <wps:bodyPr rot="0" spcFirstLastPara="0" vertOverflow="overflow" horzOverflow="overflow" vert="horz" wrap="square" lIns="0" tIns="0" rIns="0" bIns="0" numCol="1" spcCol="0" rtlCol="0" fromWordArt="0" anchor="t" anchorCtr="0" forceAA="0" compatLnSpc="1">
+                        <a:prstTxWarp prst="textNoShape">
+                          <a:avLst/>
+                        </a:prstTxWarp>
+                        <a:spAutoFit/>
+                      </wps:bodyPr>
+                    </wps:wsp>
+                  </a:graphicData>
+                </a:graphic>
+              </wp:anchor>
+            </w:drawing>
+          </mc:Choice>
+          <mc:Fallback>
+            <w:pict>
+              <v:shapetype w14:anchorId="070E3668" id="_x0000_t202" coordsize="21600,21600" o:spt="202" path="m,l,21600r21600,l21600,xe">
+                <v:stroke joinstyle="miter"/>
+                <v:path gradientshapeok="t" o:connecttype="rect"/>
+              </v:shapetype>
+              <v:shape id="Cuadro de texto 1" o:spid="_x0000_s1026" type="#_x0000_t202" style="position:absolute;margin-left:-28.25pt;margin-top:303.05pt;width:544.15pt;height:.05pt;z-index:251660288;visibility:visible;mso-wrap-style:square;mso-wrap-distance-left:9pt;mso-wrap-distance-top:0;mso-wrap-distance-right:9pt;mso-wrap-distance-bottom:0;mso-position-horizontal:absolute;mso-position-horizontal-relative:text;mso-position-vertical:absolute;mso-position-vertical-relative:text;v-text-anchor:top" o:gfxdata="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" stroked="f">
+                <v:textbox style="mso-fit-shape-to-text:t" inset="0,0,0,0">
+                  <w:txbxContent>
+                    <w:p>
+                      <w:pPr>
+                        <w:pStyle w:val="Descripcin"/>
+                        <w:rPr>
+                          <w:noProof/>
+                          <w:sz w:val="22"/>
+                          <w:szCs w:val="22"/>
+                          <w:lang w:val="es-MX"/>
+                        </w:rPr>
+                      </w:pPr>
+                      <w:r>
+                        <w:t xml:space="preserve">Figura </w:t>
+                      </w:r>
+                      <w:r>
+                        <w:fldChar w:fldCharType="begin"/>
+                      </w:r>
+                      <w:r>
+                        <w:instrText xml:space="preserve"> SEQ Figura \* ARABIC </w:instrText>
+                      </w:r>
+                      <w:r>
+                        <w:fldChar w:fldCharType="separate"/>
+                      </w:r>
+                      <w:r>
+                        <w:rPr>
+                          <w:noProof/>
+                        </w:rPr>
+                        <w:t>1</w:t>
+                      </w:r>
+                      <w:r>
+                        <w:fldChar w:fldCharType="end"/>
+                      </w:r>
+                      <w:r>
+                        <w:t xml:space="preserve"> Diagrama esquemático del diseño final esperado </w:t>
+                      </w:r>
+                    </w:p>
+                  </w:txbxContent>
+                </v:textbox>
+                <w10:wrap type="square"/>
+              </v:shape>
+            </w:pict>
+          </mc:Fallback>
+        </mc:AlternateContent>
+      </w:r>
+      <w:r>
+        <w:rPr>
+          <w:noProof/>
+          <w:lang w:val="es-MX"/>
+        </w:rPr>
+        <w:drawing>
+          <wp:anchor distT="0" distB="0" distL="114300" distR="114300" simplePos="0" relativeHeight="251658240" behindDoc="0" locked="0" layoutInCell="1" allowOverlap="1" wp14:anchorId="05459077" wp14:editId="61DFBE64">
+            <wp:simplePos x="0" y="0"/>
+            <wp:positionH relativeFrom="column">
+              <wp:posOffset>-358864</wp:posOffset>
+            </wp:positionH>
+            <wp:positionV relativeFrom="paragraph">
+              <wp:posOffset>635</wp:posOffset>
+            </wp:positionV>
+            <wp:extent cx="6911030" cy="3790950"/>
+            <wp:effectExtent l="0" t="0" r="4445" b="0"/>
+            <wp:wrapSquare wrapText="bothSides"/>
+            <wp:docPr id="1039703011" name="Imagen 2" descr="Diagrama, Esquemático&#10;&#10;Descripción generada automáticamente"/>
+            <wp:cNvGraphicFramePr>
+              <a:graphicFrameLocks xmlns:a="http://schemas.openxmlformats.org/drawingml/2006/main" noChangeAspect="1"/>
+            </wp:cNvGraphicFramePr>
+            <a:graphic xmlns:a="http://schemas.openxmlformats.org/drawingml/2006/main">
+              <a:graphicData uri="http://schemas.openxmlformats.org/drawingml/2006/picture">
+                <pic:pic xmlns:pic="http://schemas.openxmlformats.org/drawingml/2006/picture">
+                  <pic:nvPicPr>
+                    <pic:cNvPr id="1039703011" name="Imagen 2" descr="Diagrama, Esquemático&#10;&#10;Descripción generada automáticamente"/>
+                    <pic:cNvPicPr>
+                      <a:picLocks noChangeAspect="1" noChangeArrowheads="1"/>
+                    </pic:cNvPicPr>
+                  </pic:nvPicPr>
+                  <pic:blipFill>
+                    <a:blip r:embed="rId9" cstate="print">
+                      <a:extLst>
+                        <a:ext uri="{28A0092B-C50C-407E-A947-70E740481C1C}">
+                          <a14:useLocalDpi xmlns:a14="http://schemas.microsoft.com/office/drawing/2010/main" val="0"/>
+                        </a:ext>
+                      </a:extLst>
+                    </a:blip>
+                    <a:srcRect/>
+                    <a:stretch>
+                      <a:fillRect/>
+                    </a:stretch>
+                  </pic:blipFill>
+                  <pic:spPr bwMode="auto">
+                    <a:xfrm>
+                      <a:off x="0" y="0"/>
+                      <a:ext cx="6911030" cy="3790950"/>
+                    </a:xfrm>
+                    <a:prstGeom prst="rect">
+                      <a:avLst/>
+                    </a:prstGeom>
+                    <a:noFill/>
+                    <a:ln>
+                      <a:noFill/>
+                    </a:ln>
+                  </pic:spPr>
+                </pic:pic>
+              </a:graphicData>
+            </a:graphic>
+            <wp14:sizeRelH relativeFrom="page">
+              <wp14:pctWidth>0</wp14:pctWidth>
+            </wp14:sizeRelH>
+            <wp14:sizeRelV relativeFrom="page">
+              <wp14:pctHeight>0</wp14:pctHeight>
+            </wp14:sizeRelV>
+          </wp:anchor>
+        </w:drawing>
+      </w:r>
+    </w:p>
+    <w:p>
+      <w:pPr>
+        <w:rPr>
+          <w:lang w:val="es-MX"/>
+        </w:rPr>
+      </w:pPr>
+      <w:r>
+        <w:rPr>
+          <w:lang w:val="es-MX"/>
+        </w:rPr>
+        <w:t>3.1 VALOR INMEDIATO</w:t>
+      </w:r>
+    </w:p>
+    <w:p>
+      <w:pPr>
+        <w:rPr>
+          <w:lang w:val="es-MX"/>
+        </w:rPr>
+      </w:pPr>
+    </w:p>
+    <w:p>
+      <w:pPr>
+        <w:rPr>
+          <w:lang w:val="es-MX"/>
+        </w:rPr>
+      </w:pPr>
+      <w:r>
+        <w:rPr>
+          <w:lang w:val="es-MX"/>
+        </w:rPr>
+        <w:t>3.2 CONTROL DE LA UNIDAD ARITMETICA LOGICA</w:t>
+      </w:r>
+    </w:p>
+    <w:p>
+      <w:pPr>
+        <w:rPr>
+          <w:lang w:val="es-MX"/>
+        </w:rPr>
+      </w:pPr>
+    </w:p>
+    <w:p>
+      <w:pPr>
+        <w:rPr>
+          <w:lang w:val="es-MX"/>
+        </w:rPr>
+      </w:pPr>
+      <w:r>
+        <w:rPr>
+          <w:lang w:val="es-MX"/>
+        </w:rPr>
+        <w:t>3.3 CONDICION DE SALTO O BRANCH CONDITION</w:t>
+      </w:r>
+    </w:p>
+    <w:p>
+      <w:pPr>
+        <w:rPr>
+          <w:lang w:val="es-MX"/>
+        </w:rPr>
+      </w:pPr>
+    </w:p>
+    <w:p>
+      <w:pPr>
+        <w:rPr>
+          <w:lang w:val="es-MX"/>
+        </w:rPr>
+      </w:pPr>
+      <w:r>
+        <w:rPr>
+          <w:lang w:val="es-MX"/>
+        </w:rPr>
+        <w:t>3.4</w:t>
+      </w:r>
+      <w:r>
+        <w:rPr>
+          <w:lang w:val="es-MX"/>
+        </w:rPr>
+        <w:t xml:space="preserve"> </w:t>
+      </w:r>
+      <w:r>
+        <w:rPr>
+          <w:lang w:val="es-MX"/>
+        </w:rPr>
+        <w:t>MAQUINA DE ESTADO FINITO DE CONTROL</w:t>
+      </w:r>
+    </w:p>
+    <w:p>
+      <w:pPr>
+        <w:rPr>
+          <w:lang w:val="es-MX"/>
+        </w:rPr>
+      </w:pPr>
+    </w:p>
+    <w:p>
+      <w:pPr>
+        <w:rPr>
+          <w:lang w:val="es-MX"/>
+        </w:rPr>
+      </w:pPr>
+      <w:r>
+        <w:rPr>
+          <w:lang w:val="es-MX"/>
+        </w:rPr>
+        <w:t>3.5 REGISTROS</w:t>
+      </w:r>
+    </w:p>
+    <w:p>
+      <w:pPr>
+        <w:rPr>
+          <w:lang w:val="es-MX"/>
+        </w:rPr>
+      </w:pPr>
+    </w:p>
+    <w:p>
+      <w:pPr>
+        <w:rPr>
+          <w:lang w:val="es-MX"/>
+        </w:rPr>
+      </w:pPr>
+      <w:r>
+        <w:rPr>
+          <w:lang w:val="es-MX"/>
+        </w:rPr>
+        <w:t>3.5.1 CONTADOR DE PROGRAMA</w:t>
+      </w:r>
+    </w:p>
+    <w:p>
+      <w:pPr>
+        <w:rPr>
+          <w:lang w:val="es-MX"/>
+        </w:rPr>
+      </w:pPr>
+      <w:r>
+        <w:rPr>
+          <w:lang w:val="es-MX"/>
+        </w:rPr>
+        <w:t xml:space="preserve">3.5.2 </w:t>
+      </w:r>
+      <w:r>
+        <w:rPr>
+          <w:lang w:val="es-MX"/>
+        </w:rPr>
+        <w:t>INSTRUCCIÓN</w:t>
+      </w:r>
+    </w:p>
+    <w:p>
+      <w:pPr>
+        <w:rPr>
+          <w:lang w:val="es-MX"/>
+        </w:rPr>
+      </w:pPr>
+      <w:r>
+        <w:rPr>
+          <w:lang w:val="es-MX"/>
+        </w:rPr>
+        <w:t>3.5.3 INSTRUCCIÓN DE CONTADOR DE PROGRAMA</w:t>
+      </w:r>
+    </w:p>
+    <w:p>
+      <w:pPr>
+        <w:rPr>
+          <w:lang w:val="es-MX"/>
+        </w:rPr>
+      </w:pPr>
+      <w:r>
+        <w:rPr>
+          <w:lang w:val="es-MX"/>
+        </w:rPr>
+        <w:t>3.5.4 RETARDO DE SALIDA</w:t>
+      </w:r>
+    </w:p>
+    <w:p>
+      <w:pPr>
+        <w:rPr>
+          <w:lang w:val="es-MX"/>
+        </w:rPr>
+      </w:pPr>
+      <w:r>
+        <w:rPr>
+          <w:lang w:val="es-MX"/>
+        </w:rPr>
+        <w:t>3.6 CONJUNTO DE REGISTROS</w:t>
+      </w:r>
+    </w:p>
+    <w:p>
+      <w:pPr>
+        <w:rPr>
+          <w:lang w:val="es-MX"/>
+        </w:rPr>
+      </w:pPr>
+      <w:r>
+        <w:rPr>
+          <w:lang w:val="es-MX"/>
+        </w:rPr>
+        <w:lastRenderedPageBreak/>
+        <w:t>3.7 MULTIPLEXORES</w:t>
+      </w:r>
+    </w:p>
+    <w:p>
+      <w:pPr>
         <w:rPr>
           <w:b/>
           <w:bCs/>
           <w:lang w:val="es-MX"/>
         </w:rPr>
-        <w:t>3.1 DATAPATH MULTICICLO</w:t>
-      </w:r>
-    </w:p>
-    <w:p>
-      <w:pPr>
-        <w:rPr>
-          <w:lang w:val="es-MX"/>
-        </w:rPr>
-      </w:pPr>
-    </w:p>
-    <w:p>
-      <w:pPr>
-        <w:rPr>
-          <w:lang w:val="es-MX"/>
-        </w:rPr>
-      </w:pPr>
-      <w:r>
-        <w:rPr>
-          <w:lang w:val="es-MX"/>
-        </w:rPr>
-        <w:t xml:space="preserve">3.2 </w:t>
-      </w:r>
+      </w:pPr>
     </w:p>
     <w:p>
       <w:pPr>
@@ -795,15 +1206,46 @@
           <w:bCs/>
           <w:lang w:val="es-MX"/>
         </w:rPr>
-        <w:t>4 RESULTADOS Y DISCUSIÓN</w:t>
-      </w:r>
-    </w:p>
-    <w:p>
-      <w:pPr>
-        <w:rPr>
-          <w:lang w:val="es-MX"/>
-        </w:rPr>
-      </w:pPr>
+        <w:t>5 CONCLUSIONES</w:t>
+      </w:r>
+    </w:p>
+    <w:p>
+      <w:pPr>
+        <w:rPr>
+          <w:lang w:val="es-MX"/>
+        </w:rPr>
+      </w:pPr>
+      <w:r>
+        <w:rPr>
+          <w:lang w:val="es-MX"/>
+        </w:rPr>
+        <w:t>La arquitectura de computadora define el "qué" de un sistema de cómputo, estableciendo cómo se diseñan y organizan los componentes para realizar tareas computacionales. Su comprensión es esencial para optimizar el rendimiento, garantizar compatibilidad y desarrollar tecnologías en la computación moderna.</w:t>
+      </w:r>
+      <w:r>
+        <w:rPr>
+          <w:lang w:val="es-MX"/>
+        </w:rPr>
+        <w:br/>
+      </w:r>
+      <w:r>
+        <w:rPr>
+          <w:lang w:val="es-MX"/>
+        </w:rPr>
+        <w:t>La microarquitectura es un nivel esencial en el diseño de computadoras que traduce la lógica abstracta de la arquitectura a una implementación física eficiente y funcional. Su análisis y optimización son fundamentales para avanzar en el rendimiento y la eficiencia de los procesadores modernos.</w:t>
+      </w:r>
+    </w:p>
+    <w:p>
+      <w:pPr>
+        <w:rPr>
+          <w:lang w:val="es-MX"/>
+        </w:rPr>
+      </w:pPr>
+      <w:r>
+        <w:rPr>
+          <w:lang w:val="es-MX"/>
+        </w:rPr>
+        <w:t>La arquitectura de computadoras, la microarquitectura y la arquitectura RISC-V son elementos complementarios que trabajan en distintos niveles del diseño de sistemas computacionales. Mientras que la arquitectura proporciona una base teórica y funcional, la microarquitectura traduce esas ideas en hardware eficiente. RISC-V, con su enfoque abierto y modular, marca un hito en la evolución de las arquitecturas, ofreciendo flexibilidad y acceso sin precedentes, lo que promete revolucionar el diseño de procesadores en las próximas décadas.</w:t>
+      </w:r>
     </w:p>
     <w:p>
       <w:pPr>
@@ -819,30 +1261,6 @@
           <w:bCs/>
           <w:lang w:val="es-MX"/>
         </w:rPr>
-        <w:t>5 CONCLUSIONES</w:t>
-      </w:r>
-    </w:p>
-    <w:p>
-      <w:pPr>
-        <w:rPr>
-          <w:lang w:val="es-MX"/>
-        </w:rPr>
-      </w:pPr>
-    </w:p>
-    <w:p>
-      <w:pPr>
-        <w:rPr>
-          <w:b/>
-          <w:bCs/>
-          <w:lang w:val="es-MX"/>
-        </w:rPr>
-      </w:pPr>
-      <w:r>
-        <w:rPr>
-          <w:b/>
-          <w:bCs/>
-          <w:lang w:val="es-MX"/>
-        </w:rPr>
         <w:t>6 REFERENCIAS</w:t>
       </w:r>
     </w:p>
@@ -854,7 +1272,6 @@
         </w:rPr>
       </w:pPr>
       <w:r>
-        <w:lastRenderedPageBreak/>
         <w:t xml:space="preserve">Harris, S. and Harris D. (2019). </w:t>
       </w:r>
       <w:r>
@@ -910,7 +1327,7 @@
       </w:pPr>
     </w:p>
     <w:sectPr>
-      <w:headerReference w:type="default" r:id="rId9"/>
+      <w:headerReference w:type="default" r:id="rId10"/>
       <w:pgSz w:w="11906" w:h="16838"/>
       <w:pgMar w:top="1440" w:right="1080" w:bottom="1440" w:left="1080" w:header="708" w:footer="708" w:gutter="0"/>
       <w:cols w:space="708"/>

</xml_diff>

<commit_message>
Modificaciones varias en informe Núcleo RISC-V
</commit_message>
<xml_diff>
--- a/Núcleo RISC-V.docx
+++ b/Núcleo RISC-V.docx
@@ -62,7 +62,23 @@
           <w:bCs/>
           <w:lang w:val="es-MX"/>
         </w:rPr>
-        <w:t xml:space="preserve">: </w:t>
+        <w:t>:</w:t>
+      </w:r>
+      <w:r>
+        <w:rPr>
+          <w:b/>
+          <w:bCs/>
+          <w:lang w:val="es-MX"/>
+        </w:rPr>
+        <w:tab/>
+      </w:r>
+      <w:r>
+        <w:rPr>
+          <w:b/>
+          <w:bCs/>
+          <w:lang w:val="es-MX"/>
+        </w:rPr>
+        <w:t xml:space="preserve"> </w:t>
       </w:r>
       <w:r>
         <w:rPr>
@@ -555,24 +571,14 @@
       <w:r>
         <w:t xml:space="preserve">Tabla </w:t>
       </w:r>
-      <w:r>
-        <w:fldChar w:fldCharType="begin"/>
-      </w:r>
-      <w:r>
-        <w:instrText xml:space="preserve"> SEQ Tabla \* ARABIC </w:instrText>
-      </w:r>
-      <w:r>
-        <w:fldChar w:fldCharType="separate"/>
-      </w:r>
-      <w:r>
-        <w:rPr>
-          <w:noProof/>
-        </w:rPr>
-        <w:t>1</w:t>
-      </w:r>
-      <w:r>
-        <w:fldChar w:fldCharType="end"/>
-      </w:r>
+      <w:fldSimple w:instr=" SEQ Tabla \* ARABIC ">
+        <w:r>
+          <w:rPr>
+            <w:noProof/>
+          </w:rPr>
+          <w:t>1</w:t>
+        </w:r>
+      </w:fldSimple>
       <w:r>
         <w:t xml:space="preserve"> Instrucciones de números enteros de RISC-V </w:t>
       </w:r>
@@ -603,6 +609,9 @@
       </w:r>
     </w:p>
     <w:p>
+      <w:pPr>
+        <w:ind w:firstLine="708"/>
+      </w:pPr>
       <w:r>
         <w:t>El conjunto de registros en la arquitectura RISC-V es una colección de 32 registros de propósito general, cada uno de un tamaño fijo que depende de la variante de la arquitectura: 32 bits para RV32, 64 bits para RV64 y 128 bits para RV128. Estos registros se identifican por números del x0 al x31, y también tienen nombres simbólicos que indican su propósito en convenciones comunes de programación.</w:t>
       </w:r>
@@ -672,106 +681,261 @@
       <w:r>
         <w:t xml:space="preserve">Tabla </w:t>
       </w:r>
-      <w:r>
-        <w:fldChar w:fldCharType="begin"/>
-      </w:r>
-      <w:r>
-        <w:instrText xml:space="preserve"> SEQ Tabla \* ARABIC </w:instrText>
-      </w:r>
-      <w:r>
-        <w:fldChar w:fldCharType="separate"/>
-      </w:r>
+      <w:fldSimple w:instr=" SEQ Tabla \* ARABIC ">
+        <w:r>
+          <w:rPr>
+            <w:noProof/>
+          </w:rPr>
+          <w:t>2</w:t>
+        </w:r>
+      </w:fldSimple>
+      <w:r>
+        <w:t xml:space="preserve"> Números y nombres de registros RV32 </w:t>
+      </w:r>
+      <w:r>
+        <w:t xml:space="preserve">(Harris and Harris, (2019), pp. </w:t>
+      </w:r>
+      <w:r>
+        <w:t>2</w:t>
+      </w:r>
+      <w:r>
+        <w:t>)</w:t>
+      </w:r>
+    </w:p>
+    <w:p>
+      <w:pPr>
+        <w:rPr>
+          <w:b/>
+          <w:bCs/>
+        </w:rPr>
+      </w:pPr>
+      <w:r>
+        <w:rPr>
+          <w:b/>
+          <w:bCs/>
+        </w:rPr>
+        <w:t>2.4 MICROARQUITECTURA DE COMPUTADORA</w:t>
+      </w:r>
+    </w:p>
+    <w:p>
+      <w:pPr>
+        <w:ind w:firstLine="708"/>
+      </w:pPr>
+      <w:r>
+        <w:t>La microarquitectura, también conocida como arquitectura de nivel de implementación, es el diseño interno y la organización de un procesador o CPU (Unidad Central de Procesamiento). Representa el puente entre la arquitectura de la computadora, que define las funciones y el comportamiento del sistema, y la implementación física del hardware.</w:t>
+      </w:r>
+    </w:p>
+    <w:p>
+      <w:pPr>
+        <w:ind w:firstLine="708"/>
+      </w:pPr>
+    </w:p>
+    <w:p>
+      <w:pPr>
+        <w:rPr>
+          <w:b/>
+          <w:bCs/>
+          <w:lang w:val="es-MX"/>
+        </w:rPr>
+      </w:pPr>
+      <w:r>
+        <w:rPr>
+          <w:b/>
+          <w:bCs/>
+          <w:lang w:val="es-MX"/>
+        </w:rPr>
+        <w:t xml:space="preserve">3 </w:t>
+      </w:r>
+      <w:r>
+        <w:rPr>
+          <w:b/>
+          <w:bCs/>
+          <w:lang w:val="es-MX"/>
+        </w:rPr>
+        <w:t>RESULTADOS</w:t>
+      </w:r>
+    </w:p>
+    <w:p>
+      <w:pPr>
+        <w:ind w:firstLine="708"/>
+        <w:rPr>
+          <w:lang w:val="es-MX"/>
+        </w:rPr>
+      </w:pPr>
+      <w:r>
+        <w:rPr>
+          <w:lang w:val="es-MX"/>
+        </w:rPr>
+        <w:t>Se puede observar en la figura 1</w:t>
+      </w:r>
+      <w:r>
+        <w:rPr>
+          <w:lang w:val="es-MX"/>
+        </w:rPr>
+        <w:t>,</w:t>
+      </w:r>
+      <w:r>
+        <w:rPr>
+          <w:lang w:val="es-MX"/>
+        </w:rPr>
+        <w:t xml:space="preserve"> el diagrama final de lo que se desea obtener para realizar la unidad central de proces</w:t>
+      </w:r>
+      <w:r>
+        <w:rPr>
+          <w:lang w:val="es-MX"/>
+        </w:rPr>
+        <w:t>amientos</w:t>
+      </w:r>
+      <w:r>
+        <w:rPr>
+          <w:lang w:val="es-MX"/>
+        </w:rPr>
+        <w:t xml:space="preserve"> (CPU, de las siglas en inglés, </w:t>
+      </w:r>
+      <w:r>
+        <w:rPr>
+          <w:i/>
+          <w:iCs/>
+          <w:lang w:val="es-MX"/>
+        </w:rPr>
+        <w:t>Central Proces</w:t>
+      </w:r>
+      <w:r>
+        <w:rPr>
+          <w:i/>
+          <w:iCs/>
+          <w:lang w:val="es-MX"/>
+        </w:rPr>
+        <w:t>sing</w:t>
+      </w:r>
+      <w:r>
+        <w:rPr>
+          <w:i/>
+          <w:iCs/>
+          <w:lang w:val="es-MX"/>
+        </w:rPr>
+        <w:t xml:space="preserve"> Unit</w:t>
+      </w:r>
+      <w:r>
+        <w:rPr>
+          <w:lang w:val="es-MX"/>
+        </w:rPr>
+        <w:t>) desarrollándolo con la arquitectura RISC-V. Para lograr tamaña empresa, como principiantes en este tema, se ha tomado la decisión de desarrollar cada bloque de los bloques por separado para garantizar su correcto funcionamiento y facilitar su construcción. Se tomaron los algunos componentes de proyectos anteriores, por ejemplo, la memoria RAM de 256x32bits y el conjunto de registros 32x32bits que fueron desarrollados en el proyecto 9. También se tomó la Unidad Aritmética-Lógica (ALU) y todos sus componentes del proyecto 8, adicionándose el registro de 32 bits con reset. Esto quiere decir que faltaría desarrollar los siguientes bloques:</w:t>
+      </w:r>
+    </w:p>
+    <w:p>
+      <w:pPr>
+        <w:pStyle w:val="Prrafodelista"/>
+        <w:numPr>
+          <w:ilvl w:val="0"/>
+          <w:numId w:val="4"/>
+        </w:numPr>
+        <w:rPr>
+          <w:lang w:val="es-MX"/>
+        </w:rPr>
+      </w:pPr>
+      <w:r>
+        <w:rPr>
+          <w:lang w:val="es-MX"/>
+        </w:rPr>
+        <w:t>Máquina de Estado Finito de Control:</w:t>
+      </w:r>
+      <w:r>
+        <w:rPr>
+          <w:lang w:val="es-MX"/>
+        </w:rPr>
+        <w:t xml:space="preserve"> el bloque denominado</w:t>
+      </w:r>
+      <w:r>
+        <w:rPr>
+          <w:lang w:val="es-MX"/>
+        </w:rPr>
+        <w:t xml:space="preserve"> MEF_control</w:t>
+      </w:r>
+      <w:r>
+        <w:rPr>
+          <w:lang w:val="es-MX"/>
+        </w:rPr>
+        <w:t>.</w:t>
+      </w:r>
+    </w:p>
+    <w:p>
+      <w:pPr>
+        <w:pStyle w:val="Prrafodelista"/>
+        <w:numPr>
+          <w:ilvl w:val="0"/>
+          <w:numId w:val="4"/>
+        </w:numPr>
+        <w:rPr>
+          <w:lang w:val="es-MX"/>
+        </w:rPr>
+      </w:pPr>
+      <w:r>
+        <w:rPr>
+          <w:lang w:val="es-MX"/>
+        </w:rPr>
+        <w:t>Valor inmediato: el bloque denominado valor_inmediato</w:t>
+      </w:r>
+    </w:p>
+    <w:p>
+      <w:pPr>
+        <w:pStyle w:val="Prrafodelista"/>
+        <w:numPr>
+          <w:ilvl w:val="0"/>
+          <w:numId w:val="4"/>
+        </w:numPr>
+        <w:rPr>
+          <w:lang w:val="es-MX"/>
+        </w:rPr>
+      </w:pPr>
+      <w:r>
+        <w:rPr>
+          <w:lang w:val="es-MX"/>
+        </w:rPr>
+        <w:t xml:space="preserve">Control de la Unidad Aritemética-Lógica: el bloque </w:t>
+      </w:r>
+      <w:r>
+        <w:rPr>
+          <w:lang w:val="es-MX"/>
+        </w:rPr>
+        <w:t>denominado</w:t>
+      </w:r>
+      <w:r>
+        <w:rPr>
+          <w:lang w:val="es-MX"/>
+        </w:rPr>
+        <w:t xml:space="preserve"> control_alu.</w:t>
+      </w:r>
+    </w:p>
+    <w:p>
+      <w:pPr>
+        <w:pStyle w:val="Prrafodelista"/>
+        <w:numPr>
+          <w:ilvl w:val="0"/>
+          <w:numId w:val="4"/>
+        </w:numPr>
+        <w:rPr>
+          <w:lang w:val="es-MX"/>
+        </w:rPr>
+      </w:pPr>
+      <w:r>
+        <w:rPr>
+          <w:lang w:val="es-MX"/>
+        </w:rPr>
+        <w:lastRenderedPageBreak/>
+        <w:t>Condición de salto: el bloque denominado condicion_branch</w:t>
+      </w:r>
+    </w:p>
+    <w:p>
+      <w:pPr>
+        <w:rPr>
+          <w:lang w:val="es-MX"/>
+        </w:rPr>
+      </w:pPr>
       <w:r>
         <w:rPr>
           <w:noProof/>
         </w:rPr>
-        <w:t>2</w:t>
-      </w:r>
-      <w:r>
-        <w:fldChar w:fldCharType="end"/>
-      </w:r>
-      <w:r>
-        <w:t xml:space="preserve"> Números y nombres de registros RV32 </w:t>
-      </w:r>
-      <w:r>
-        <w:t xml:space="preserve">(Harris and Harris, (2019), pp. </w:t>
-      </w:r>
-      <w:r>
-        <w:t>2</w:t>
-      </w:r>
-      <w:r>
-        <w:t>)</w:t>
-      </w:r>
-    </w:p>
-    <w:p>
-      <w:pPr>
-        <w:rPr>
-          <w:b/>
-          <w:bCs/>
-        </w:rPr>
-      </w:pPr>
-      <w:r>
-        <w:rPr>
-          <w:b/>
-          <w:bCs/>
-        </w:rPr>
-        <w:t>2.4 MICROARQUITECTURA DE COMPUTADORA</w:t>
-      </w:r>
-    </w:p>
-    <w:p>
-      <w:r>
-        <w:t>La microarquitectura de computadora e</w:t>
-      </w:r>
-      <w:r>
-        <w:t>s el diseño físico y la implementación concreta del hardware que ejecuta la arquitectura.</w:t>
-      </w:r>
-      <w:r>
-        <w:t xml:space="preserve"> </w:t>
-      </w:r>
-    </w:p>
-    <w:p>
-      <w:pPr>
-        <w:rPr>
-          <w:b/>
-          <w:bCs/>
-          <w:lang w:val="es-MX"/>
-        </w:rPr>
-      </w:pPr>
-      <w:r>
-        <w:rPr>
-          <w:b/>
-          <w:bCs/>
-          <w:lang w:val="es-MX"/>
-        </w:rPr>
-        <w:t xml:space="preserve">3 </w:t>
-      </w:r>
-      <w:r>
-        <w:rPr>
-          <w:b/>
-          <w:bCs/>
-          <w:lang w:val="es-MX"/>
-        </w:rPr>
-        <w:t>RESULTADOS</w:t>
-      </w:r>
-    </w:p>
-    <w:p>
-      <w:pPr>
-        <w:rPr>
-          <w:lang w:val="es-MX"/>
-        </w:rPr>
-      </w:pPr>
-    </w:p>
-    <w:p>
-      <w:pPr>
-        <w:rPr>
-          <w:lang w:val="es-MX"/>
-        </w:rPr>
-      </w:pPr>
-      <w:r>
-        <w:rPr>
-          <w:noProof/>
-        </w:rPr>
-        <w:lastRenderedPageBreak/>
         <mc:AlternateContent>
           <mc:Choice Requires="wps">
             <w:drawing>
@@ -822,26 +986,37 @@
                             <w:r>
                               <w:t xml:space="preserve">Figura </w:t>
                             </w:r>
+                            <w:fldSimple w:instr=" SEQ Figura \* ARABIC ">
+                              <w:r>
+                                <w:rPr>
+                                  <w:noProof/>
+                                </w:rPr>
+                                <w:t>1</w:t>
+                              </w:r>
+                            </w:fldSimple>
                             <w:r>
-                              <w:fldChar w:fldCharType="begin"/>
+                              <w:t xml:space="preserve"> Diagrama esquemático del diseño final esperado</w:t>
                             </w:r>
                             <w:r>
-                              <w:instrText xml:space="preserve"> SEQ Figura \* ARABIC </w:instrText>
+                              <w:t>. Adaptado de “</w:t>
                             </w:r>
                             <w:r>
-                              <w:fldChar w:fldCharType="separate"/>
+                              <w:t xml:space="preserve">Proyecto 10 - </w:t>
                             </w:r>
                             <w:r>
-                              <w:rPr>
-                                <w:noProof/>
-                              </w:rPr>
-                              <w:t>1</w:t>
+                              <w:t>Núcleo</w:t>
                             </w:r>
                             <w:r>
-                              <w:fldChar w:fldCharType="end"/>
+                              <w:t xml:space="preserve"> Risc-V, primera versión</w:t>
                             </w:r>
                             <w:r>
-                              <w:t xml:space="preserve"> Diagrama esquemático del diseño final esperado </w:t>
+                              <w:t>”, por F. Bonomi, 2024, GitHub (</w:t>
+                            </w:r>
+                            <w:r>
+                              <w:t>https://github.com/fmirandabonomi/eii_proyecto_10.git</w:t>
+                            </w:r>
+                            <w:r>
+                              <w:t>)</w:t>
                             </w:r>
                           </w:p>
                         </w:txbxContent>
@@ -880,26 +1055,37 @@
                       <w:r>
                         <w:t xml:space="preserve">Figura </w:t>
                       </w:r>
+                      <w:fldSimple w:instr=" SEQ Figura \* ARABIC ">
+                        <w:r>
+                          <w:rPr>
+                            <w:noProof/>
+                          </w:rPr>
+                          <w:t>1</w:t>
+                        </w:r>
+                      </w:fldSimple>
                       <w:r>
-                        <w:fldChar w:fldCharType="begin"/>
+                        <w:t xml:space="preserve"> Diagrama esquemático del diseño final esperado</w:t>
                       </w:r>
                       <w:r>
-                        <w:instrText xml:space="preserve"> SEQ Figura \* ARABIC </w:instrText>
+                        <w:t>. Adaptado de “</w:t>
                       </w:r>
                       <w:r>
-                        <w:fldChar w:fldCharType="separate"/>
+                        <w:t xml:space="preserve">Proyecto 10 - </w:t>
                       </w:r>
                       <w:r>
-                        <w:rPr>
-                          <w:noProof/>
-                        </w:rPr>
-                        <w:t>1</w:t>
+                        <w:t>Núcleo</w:t>
                       </w:r>
                       <w:r>
-                        <w:fldChar w:fldCharType="end"/>
+                        <w:t xml:space="preserve"> Risc-V, primera versión</w:t>
                       </w:r>
                       <w:r>
-                        <w:t xml:space="preserve"> Diagrama esquemático del diseño final esperado </w:t>
+                        <w:t>”, por F. Bonomi, 2024, GitHub (</w:t>
+                      </w:r>
+                      <w:r>
+                        <w:t>https://github.com/fmirandabonomi/eii_proyecto_10.git</w:t>
+                      </w:r>
+                      <w:r>
+                        <w:t>)</w:t>
                       </w:r>
                     </w:p>
                   </w:txbxContent>
@@ -982,11 +1168,15 @@
     <w:p>
       <w:pPr>
         <w:rPr>
-          <w:lang w:val="es-MX"/>
-        </w:rPr>
-      </w:pPr>
-      <w:r>
-        <w:rPr>
+          <w:b/>
+          <w:bCs/>
+          <w:lang w:val="es-MX"/>
+        </w:rPr>
+      </w:pPr>
+      <w:r>
+        <w:rPr>
+          <w:b/>
+          <w:bCs/>
           <w:lang w:val="es-MX"/>
         </w:rPr>
         <w:t>3.1 VALOR INMEDIATO</w:t>
@@ -1007,6 +1197,71 @@
       </w:pPr>
       <w:r>
         <w:rPr>
+          <w:noProof/>
+          <w:lang w:val="es-MX"/>
+        </w:rPr>
+        <w:drawing>
+          <wp:inline distT="0" distB="0" distL="0" distR="0" wp14:anchorId="4CED334F" wp14:editId="42D6440D">
+            <wp:extent cx="4486275" cy="1733550"/>
+            <wp:effectExtent l="0" t="0" r="9525" b="0"/>
+            <wp:docPr id="2020300379" name="Imagen 2" descr="Diagrama, Esquemático&#10;&#10;Descripción generada automáticamente"/>
+            <wp:cNvGraphicFramePr>
+              <a:graphicFrameLocks xmlns:a="http://schemas.openxmlformats.org/drawingml/2006/main" noChangeAspect="1"/>
+            </wp:cNvGraphicFramePr>
+            <a:graphic xmlns:a="http://schemas.openxmlformats.org/drawingml/2006/main">
+              <a:graphicData uri="http://schemas.openxmlformats.org/drawingml/2006/picture">
+                <pic:pic xmlns:pic="http://schemas.openxmlformats.org/drawingml/2006/picture">
+                  <pic:nvPicPr>
+                    <pic:cNvPr id="2020300379" name="Imagen 2" descr="Diagrama, Esquemático&#10;&#10;Descripción generada automáticamente"/>
+                    <pic:cNvPicPr>
+                      <a:picLocks noChangeAspect="1" noChangeArrowheads="1"/>
+                    </pic:cNvPicPr>
+                  </pic:nvPicPr>
+                  <pic:blipFill>
+                    <a:blip r:embed="rId10">
+                      <a:extLst>
+                        <a:ext uri="{28A0092B-C50C-407E-A947-70E740481C1C}">
+                          <a14:useLocalDpi xmlns:a14="http://schemas.microsoft.com/office/drawing/2010/main" val="0"/>
+                        </a:ext>
+                      </a:extLst>
+                    </a:blip>
+                    <a:srcRect/>
+                    <a:stretch>
+                      <a:fillRect/>
+                    </a:stretch>
+                  </pic:blipFill>
+                  <pic:spPr bwMode="auto">
+                    <a:xfrm>
+                      <a:off x="0" y="0"/>
+                      <a:ext cx="4486275" cy="1733550"/>
+                    </a:xfrm>
+                    <a:prstGeom prst="rect">
+                      <a:avLst/>
+                    </a:prstGeom>
+                    <a:noFill/>
+                    <a:ln>
+                      <a:noFill/>
+                    </a:ln>
+                  </pic:spPr>
+                </pic:pic>
+              </a:graphicData>
+            </a:graphic>
+          </wp:inline>
+        </w:drawing>
+      </w:r>
+    </w:p>
+    <w:p>
+      <w:pPr>
+        <w:rPr>
+          <w:b/>
+          <w:bCs/>
+          <w:lang w:val="es-MX"/>
+        </w:rPr>
+      </w:pPr>
+      <w:r>
+        <w:rPr>
+          <w:b/>
+          <w:bCs/>
           <w:lang w:val="es-MX"/>
         </w:rPr>
         <w:t>3.2 CONTROL DE LA UNIDAD ARITMETICA LOGICA</w:t>
@@ -1027,6 +1282,72 @@
       </w:pPr>
       <w:r>
         <w:rPr>
+          <w:noProof/>
+          <w:lang w:val="es-MX"/>
+        </w:rPr>
+        <w:lastRenderedPageBreak/>
+        <w:drawing>
+          <wp:inline distT="0" distB="0" distL="0" distR="0" wp14:anchorId="12F85D24" wp14:editId="2A81C674">
+            <wp:extent cx="5438775" cy="2047875"/>
+            <wp:effectExtent l="0" t="0" r="9525" b="9525"/>
+            <wp:docPr id="1563975225" name="Imagen 3"/>
+            <wp:cNvGraphicFramePr>
+              <a:graphicFrameLocks xmlns:a="http://schemas.openxmlformats.org/drawingml/2006/main" noChangeAspect="1"/>
+            </wp:cNvGraphicFramePr>
+            <a:graphic xmlns:a="http://schemas.openxmlformats.org/drawingml/2006/main">
+              <a:graphicData uri="http://schemas.openxmlformats.org/drawingml/2006/picture">
+                <pic:pic xmlns:pic="http://schemas.openxmlformats.org/drawingml/2006/picture">
+                  <pic:nvPicPr>
+                    <pic:cNvPr id="0" name="Picture 2"/>
+                    <pic:cNvPicPr>
+                      <a:picLocks noChangeAspect="1" noChangeArrowheads="1"/>
+                    </pic:cNvPicPr>
+                  </pic:nvPicPr>
+                  <pic:blipFill>
+                    <a:blip r:embed="rId11">
+                      <a:extLst>
+                        <a:ext uri="{28A0092B-C50C-407E-A947-70E740481C1C}">
+                          <a14:useLocalDpi xmlns:a14="http://schemas.microsoft.com/office/drawing/2010/main" val="0"/>
+                        </a:ext>
+                      </a:extLst>
+                    </a:blip>
+                    <a:srcRect/>
+                    <a:stretch>
+                      <a:fillRect/>
+                    </a:stretch>
+                  </pic:blipFill>
+                  <pic:spPr bwMode="auto">
+                    <a:xfrm>
+                      <a:off x="0" y="0"/>
+                      <a:ext cx="5438775" cy="2047875"/>
+                    </a:xfrm>
+                    <a:prstGeom prst="rect">
+                      <a:avLst/>
+                    </a:prstGeom>
+                    <a:noFill/>
+                    <a:ln>
+                      <a:noFill/>
+                    </a:ln>
+                  </pic:spPr>
+                </pic:pic>
+              </a:graphicData>
+            </a:graphic>
+          </wp:inline>
+        </w:drawing>
+      </w:r>
+    </w:p>
+    <w:p>
+      <w:pPr>
+        <w:rPr>
+          <w:b/>
+          <w:bCs/>
+          <w:lang w:val="es-MX"/>
+        </w:rPr>
+      </w:pPr>
+      <w:r>
+        <w:rPr>
+          <w:b/>
+          <w:bCs/>
           <w:lang w:val="es-MX"/>
         </w:rPr>
         <w:t>3.3 CONDICION DE SALTO O BRANCH CONDITION</w:t>
@@ -1047,18 +1368,87 @@
       </w:pPr>
       <w:r>
         <w:rPr>
+          <w:noProof/>
+          <w:lang w:val="es-MX"/>
+        </w:rPr>
+        <w:drawing>
+          <wp:inline distT="0" distB="0" distL="0" distR="0" wp14:anchorId="36D0F542" wp14:editId="36A96BDC">
+            <wp:extent cx="5029200" cy="952500"/>
+            <wp:effectExtent l="0" t="0" r="0" b="0"/>
+            <wp:docPr id="704226529" name="Imagen 4"/>
+            <wp:cNvGraphicFramePr>
+              <a:graphicFrameLocks xmlns:a="http://schemas.openxmlformats.org/drawingml/2006/main" noChangeAspect="1"/>
+            </wp:cNvGraphicFramePr>
+            <a:graphic xmlns:a="http://schemas.openxmlformats.org/drawingml/2006/main">
+              <a:graphicData uri="http://schemas.openxmlformats.org/drawingml/2006/picture">
+                <pic:pic xmlns:pic="http://schemas.openxmlformats.org/drawingml/2006/picture">
+                  <pic:nvPicPr>
+                    <pic:cNvPr id="0" name="Picture 3"/>
+                    <pic:cNvPicPr>
+                      <a:picLocks noChangeAspect="1" noChangeArrowheads="1"/>
+                    </pic:cNvPicPr>
+                  </pic:nvPicPr>
+                  <pic:blipFill>
+                    <a:blip r:embed="rId12">
+                      <a:extLst>
+                        <a:ext uri="{28A0092B-C50C-407E-A947-70E740481C1C}">
+                          <a14:useLocalDpi xmlns:a14="http://schemas.microsoft.com/office/drawing/2010/main" val="0"/>
+                        </a:ext>
+                      </a:extLst>
+                    </a:blip>
+                    <a:srcRect/>
+                    <a:stretch>
+                      <a:fillRect/>
+                    </a:stretch>
+                  </pic:blipFill>
+                  <pic:spPr bwMode="auto">
+                    <a:xfrm>
+                      <a:off x="0" y="0"/>
+                      <a:ext cx="5029200" cy="952500"/>
+                    </a:xfrm>
+                    <a:prstGeom prst="rect">
+                      <a:avLst/>
+                    </a:prstGeom>
+                    <a:noFill/>
+                    <a:ln>
+                      <a:noFill/>
+                    </a:ln>
+                  </pic:spPr>
+                </pic:pic>
+              </a:graphicData>
+            </a:graphic>
+          </wp:inline>
+        </w:drawing>
+      </w:r>
+    </w:p>
+    <w:p>
+      <w:pPr>
+        <w:rPr>
+          <w:b/>
+          <w:bCs/>
+          <w:lang w:val="es-MX"/>
+        </w:rPr>
+      </w:pPr>
+      <w:r>
+        <w:rPr>
+          <w:b/>
+          <w:bCs/>
           <w:lang w:val="es-MX"/>
         </w:rPr>
         <w:t>3.4</w:t>
       </w:r>
       <w:r>
         <w:rPr>
+          <w:b/>
+          <w:bCs/>
           <w:lang w:val="es-MX"/>
         </w:rPr>
         <w:t xml:space="preserve"> </w:t>
       </w:r>
       <w:r>
         <w:rPr>
+          <w:b/>
+          <w:bCs/>
           <w:lang w:val="es-MX"/>
         </w:rPr>
         <w:t>MAQUINA DE ESTADO FINITO DE CONTROL</w:t>
@@ -1079,6 +1469,71 @@
       </w:pPr>
       <w:r>
         <w:rPr>
+          <w:noProof/>
+          <w:lang w:val="es-MX"/>
+        </w:rPr>
+        <w:drawing>
+          <wp:inline distT="0" distB="0" distL="0" distR="0" wp14:anchorId="4897AB5B" wp14:editId="5E0966DB">
+            <wp:extent cx="6181725" cy="3124200"/>
+            <wp:effectExtent l="0" t="0" r="9525" b="0"/>
+            <wp:docPr id="345345884" name="Imagen 5"/>
+            <wp:cNvGraphicFramePr>
+              <a:graphicFrameLocks xmlns:a="http://schemas.openxmlformats.org/drawingml/2006/main" noChangeAspect="1"/>
+            </wp:cNvGraphicFramePr>
+            <a:graphic xmlns:a="http://schemas.openxmlformats.org/drawingml/2006/main">
+              <a:graphicData uri="http://schemas.openxmlformats.org/drawingml/2006/picture">
+                <pic:pic xmlns:pic="http://schemas.openxmlformats.org/drawingml/2006/picture">
+                  <pic:nvPicPr>
+                    <pic:cNvPr id="0" name="Picture 4"/>
+                    <pic:cNvPicPr>
+                      <a:picLocks noChangeAspect="1" noChangeArrowheads="1"/>
+                    </pic:cNvPicPr>
+                  </pic:nvPicPr>
+                  <pic:blipFill>
+                    <a:blip r:embed="rId13">
+                      <a:extLst>
+                        <a:ext uri="{28A0092B-C50C-407E-A947-70E740481C1C}">
+                          <a14:useLocalDpi xmlns:a14="http://schemas.microsoft.com/office/drawing/2010/main" val="0"/>
+                        </a:ext>
+                      </a:extLst>
+                    </a:blip>
+                    <a:srcRect/>
+                    <a:stretch>
+                      <a:fillRect/>
+                    </a:stretch>
+                  </pic:blipFill>
+                  <pic:spPr bwMode="auto">
+                    <a:xfrm>
+                      <a:off x="0" y="0"/>
+                      <a:ext cx="6181725" cy="3124200"/>
+                    </a:xfrm>
+                    <a:prstGeom prst="rect">
+                      <a:avLst/>
+                    </a:prstGeom>
+                    <a:noFill/>
+                    <a:ln>
+                      <a:noFill/>
+                    </a:ln>
+                  </pic:spPr>
+                </pic:pic>
+              </a:graphicData>
+            </a:graphic>
+          </wp:inline>
+        </w:drawing>
+      </w:r>
+    </w:p>
+    <w:p>
+      <w:pPr>
+        <w:rPr>
+          <w:b/>
+          <w:bCs/>
+          <w:lang w:val="es-MX"/>
+        </w:rPr>
+      </w:pPr>
+      <w:r>
+        <w:rPr>
+          <w:b/>
+          <w:bCs/>
           <w:lang w:val="es-MX"/>
         </w:rPr>
         <w:t>3.5 REGISTROS</w:t>
@@ -1094,11 +1549,15 @@
     <w:p>
       <w:pPr>
         <w:rPr>
-          <w:lang w:val="es-MX"/>
-        </w:rPr>
-      </w:pPr>
-      <w:r>
-        <w:rPr>
+          <w:b/>
+          <w:bCs/>
+          <w:lang w:val="es-MX"/>
+        </w:rPr>
+      </w:pPr>
+      <w:r>
+        <w:rPr>
+          <w:b/>
+          <w:bCs/>
           <w:lang w:val="es-MX"/>
         </w:rPr>
         <w:t>3.5.1 CONTADOR DE PROGRAMA</w:t>
@@ -1107,17 +1566,23 @@
     <w:p>
       <w:pPr>
         <w:rPr>
-          <w:lang w:val="es-MX"/>
-        </w:rPr>
-      </w:pPr>
-      <w:r>
-        <w:rPr>
+          <w:b/>
+          <w:bCs/>
+          <w:lang w:val="es-MX"/>
+        </w:rPr>
+      </w:pPr>
+      <w:r>
+        <w:rPr>
+          <w:b/>
+          <w:bCs/>
           <w:lang w:val="es-MX"/>
         </w:rPr>
         <w:t xml:space="preserve">3.5.2 </w:t>
       </w:r>
       <w:r>
         <w:rPr>
+          <w:b/>
+          <w:bCs/>
           <w:lang w:val="es-MX"/>
         </w:rPr>
         <w:t>INSTRUCCIÓN</w:t>
@@ -1129,6 +1594,13 @@
           <w:lang w:val="es-MX"/>
         </w:rPr>
       </w:pPr>
+    </w:p>
+    <w:p>
+      <w:pPr>
+        <w:rPr>
+          <w:lang w:val="es-MX"/>
+        </w:rPr>
+      </w:pPr>
       <w:r>
         <w:rPr>
           <w:lang w:val="es-MX"/>
@@ -1142,6 +1614,13 @@
           <w:lang w:val="es-MX"/>
         </w:rPr>
       </w:pPr>
+    </w:p>
+    <w:p>
+      <w:pPr>
+        <w:rPr>
+          <w:lang w:val="es-MX"/>
+        </w:rPr>
+      </w:pPr>
       <w:r>
         <w:rPr>
           <w:lang w:val="es-MX"/>
@@ -1155,6 +1634,13 @@
           <w:lang w:val="es-MX"/>
         </w:rPr>
       </w:pPr>
+    </w:p>
+    <w:p>
+      <w:pPr>
+        <w:rPr>
+          <w:lang w:val="es-MX"/>
+        </w:rPr>
+      </w:pPr>
       <w:r>
         <w:rPr>
           <w:lang w:val="es-MX"/>
@@ -1168,22 +1654,175 @@
           <w:lang w:val="es-MX"/>
         </w:rPr>
       </w:pPr>
-      <w:r>
-        <w:rPr>
+    </w:p>
+    <w:p>
+      <w:pPr>
+        <w:rPr>
+          <w:lang w:val="es-MX"/>
+        </w:rPr>
+      </w:pPr>
+      <w:r>
+        <w:rPr>
+          <w:noProof/>
+          <w:lang w:val="es-MX"/>
+        </w:rPr>
+        <w:drawing>
+          <wp:inline distT="0" distB="0" distL="0" distR="0" wp14:anchorId="02DC207B" wp14:editId="152A74E5">
+            <wp:extent cx="4095750" cy="3781425"/>
+            <wp:effectExtent l="0" t="0" r="0" b="9525"/>
+            <wp:docPr id="1220271689" name="Imagen 6"/>
+            <wp:cNvGraphicFramePr>
+              <a:graphicFrameLocks xmlns:a="http://schemas.openxmlformats.org/drawingml/2006/main" noChangeAspect="1"/>
+            </wp:cNvGraphicFramePr>
+            <a:graphic xmlns:a="http://schemas.openxmlformats.org/drawingml/2006/main">
+              <a:graphicData uri="http://schemas.openxmlformats.org/drawingml/2006/picture">
+                <pic:pic xmlns:pic="http://schemas.openxmlformats.org/drawingml/2006/picture">
+                  <pic:nvPicPr>
+                    <pic:cNvPr id="0" name="Picture 5"/>
+                    <pic:cNvPicPr>
+                      <a:picLocks noChangeAspect="1" noChangeArrowheads="1"/>
+                    </pic:cNvPicPr>
+                  </pic:nvPicPr>
+                  <pic:blipFill>
+                    <a:blip r:embed="rId14">
+                      <a:extLst>
+                        <a:ext uri="{28A0092B-C50C-407E-A947-70E740481C1C}">
+                          <a14:useLocalDpi xmlns:a14="http://schemas.microsoft.com/office/drawing/2010/main" val="0"/>
+                        </a:ext>
+                      </a:extLst>
+                    </a:blip>
+                    <a:srcRect/>
+                    <a:stretch>
+                      <a:fillRect/>
+                    </a:stretch>
+                  </pic:blipFill>
+                  <pic:spPr bwMode="auto">
+                    <a:xfrm>
+                      <a:off x="0" y="0"/>
+                      <a:ext cx="4095750" cy="3781425"/>
+                    </a:xfrm>
+                    <a:prstGeom prst="rect">
+                      <a:avLst/>
+                    </a:prstGeom>
+                    <a:noFill/>
+                    <a:ln>
+                      <a:noFill/>
+                    </a:ln>
+                  </pic:spPr>
+                </pic:pic>
+              </a:graphicData>
+            </a:graphic>
+          </wp:inline>
+        </w:drawing>
+      </w:r>
+    </w:p>
+    <w:p>
+      <w:pPr>
+        <w:rPr>
+          <w:lang w:val="es-MX"/>
+        </w:rPr>
+      </w:pPr>
+      <w:r>
+        <w:rPr>
+          <w:lang w:val="es-MX"/>
+        </w:rPr>
+        <w:t>3.7 MULTIPLEXORES</w:t>
+      </w:r>
+    </w:p>
+    <w:p>
+      <w:pPr>
+        <w:rPr>
+          <w:lang w:val="es-MX"/>
+        </w:rPr>
+      </w:pPr>
+    </w:p>
+    <w:p>
+      <w:pPr>
+        <w:rPr>
+          <w:lang w:val="es-MX"/>
+        </w:rPr>
+      </w:pPr>
+      <w:r>
+        <w:rPr>
+          <w:lang w:val="es-MX"/>
+        </w:rPr>
+        <w:t>3.8 MEMORIA RAM</w:t>
+      </w:r>
+    </w:p>
+    <w:p>
+      <w:pPr>
+        <w:rPr>
+          <w:b/>
+          <w:bCs/>
+          <w:lang w:val="es-MX"/>
+        </w:rPr>
+      </w:pPr>
+    </w:p>
+    <w:p>
+      <w:pPr>
+        <w:rPr>
+          <w:b/>
+          <w:bCs/>
+          <w:lang w:val="es-MX"/>
+        </w:rPr>
+      </w:pPr>
+      <w:r>
+        <w:rPr>
+          <w:b/>
+          <w:bCs/>
+          <w:noProof/>
           <w:lang w:val="es-MX"/>
         </w:rPr>
         <w:lastRenderedPageBreak/>
-        <w:t>3.7 MULTIPLEXORES</w:t>
-      </w:r>
-    </w:p>
-    <w:p>
-      <w:pPr>
-        <w:rPr>
-          <w:b/>
-          <w:bCs/>
-          <w:lang w:val="es-MX"/>
-        </w:rPr>
-      </w:pPr>
+        <w:drawing>
+          <wp:inline distT="0" distB="0" distL="0" distR="0" wp14:anchorId="6529D4BA" wp14:editId="5EDD964D">
+            <wp:extent cx="4953000" cy="3600450"/>
+            <wp:effectExtent l="0" t="0" r="0" b="0"/>
+            <wp:docPr id="1145324864" name="Imagen 7"/>
+            <wp:cNvGraphicFramePr>
+              <a:graphicFrameLocks xmlns:a="http://schemas.openxmlformats.org/drawingml/2006/main" noChangeAspect="1"/>
+            </wp:cNvGraphicFramePr>
+            <a:graphic xmlns:a="http://schemas.openxmlformats.org/drawingml/2006/main">
+              <a:graphicData uri="http://schemas.openxmlformats.org/drawingml/2006/picture">
+                <pic:pic xmlns:pic="http://schemas.openxmlformats.org/drawingml/2006/picture">
+                  <pic:nvPicPr>
+                    <pic:cNvPr id="0" name="Picture 6"/>
+                    <pic:cNvPicPr>
+                      <a:picLocks noChangeAspect="1" noChangeArrowheads="1"/>
+                    </pic:cNvPicPr>
+                  </pic:nvPicPr>
+                  <pic:blipFill>
+                    <a:blip r:embed="rId15">
+                      <a:extLst>
+                        <a:ext uri="{28A0092B-C50C-407E-A947-70E740481C1C}">
+                          <a14:useLocalDpi xmlns:a14="http://schemas.microsoft.com/office/drawing/2010/main" val="0"/>
+                        </a:ext>
+                      </a:extLst>
+                    </a:blip>
+                    <a:srcRect/>
+                    <a:stretch>
+                      <a:fillRect/>
+                    </a:stretch>
+                  </pic:blipFill>
+                  <pic:spPr bwMode="auto">
+                    <a:xfrm>
+                      <a:off x="0" y="0"/>
+                      <a:ext cx="4953000" cy="3600450"/>
+                    </a:xfrm>
+                    <a:prstGeom prst="rect">
+                      <a:avLst/>
+                    </a:prstGeom>
+                    <a:noFill/>
+                    <a:ln>
+                      <a:noFill/>
+                    </a:ln>
+                  </pic:spPr>
+                </pic:pic>
+              </a:graphicData>
+            </a:graphic>
+          </wp:inline>
+        </w:drawing>
+      </w:r>
     </w:p>
     <w:p>
       <w:pPr>
@@ -1211,6 +1850,7 @@
     </w:p>
     <w:p>
       <w:pPr>
+        <w:ind w:firstLine="708"/>
         <w:rPr>
           <w:lang w:val="es-MX"/>
         </w:rPr>
@@ -1221,12 +1861,14 @@
         </w:rPr>
         <w:t>La arquitectura de computadora define el "qué" de un sistema de cómputo, estableciendo cómo se diseñan y organizan los componentes para realizar tareas computacionales. Su comprensión es esencial para optimizar el rendimiento, garantizar compatibilidad y desarrollar tecnologías en la computación moderna.</w:t>
       </w:r>
-      <w:r>
-        <w:rPr>
-          <w:lang w:val="es-MX"/>
-        </w:rPr>
-        <w:br/>
-      </w:r>
+    </w:p>
+    <w:p>
+      <w:pPr>
+        <w:ind w:firstLine="708"/>
+        <w:rPr>
+          <w:lang w:val="es-MX"/>
+        </w:rPr>
+      </w:pPr>
       <w:r>
         <w:rPr>
           <w:lang w:val="es-MX"/>
@@ -1236,30 +1878,49 @@
     </w:p>
     <w:p>
       <w:pPr>
-        <w:rPr>
-          <w:lang w:val="es-MX"/>
-        </w:rPr>
-      </w:pPr>
-      <w:r>
-        <w:rPr>
-          <w:lang w:val="es-MX"/>
-        </w:rPr>
-        <w:t>La arquitectura de computadoras, la microarquitectura y la arquitectura RISC-V son elementos complementarios que trabajan en distintos niveles del diseño de sistemas computacionales. Mientras que la arquitectura proporciona una base teórica y funcional, la microarquitectura traduce esas ideas en hardware eficiente. RISC-V, con su enfoque abierto y modular, marca un hito en la evolución de las arquitecturas, ofreciendo flexibilidad y acceso sin precedentes, lo que promete revolucionar el diseño de procesadores en las próximas décadas.</w:t>
-      </w:r>
-    </w:p>
-    <w:p>
-      <w:pPr>
-        <w:rPr>
-          <w:b/>
-          <w:bCs/>
-          <w:lang w:val="es-MX"/>
-        </w:rPr>
-      </w:pPr>
-      <w:r>
-        <w:rPr>
-          <w:b/>
-          <w:bCs/>
-          <w:lang w:val="es-MX"/>
+        <w:ind w:firstLine="708"/>
+        <w:rPr>
+          <w:lang w:val="es-MX"/>
+        </w:rPr>
+      </w:pPr>
+      <w:r>
+        <w:rPr>
+          <w:lang w:val="es-MX"/>
+        </w:rPr>
+        <w:t xml:space="preserve">En conclusión, </w:t>
+      </w:r>
+      <w:r>
+        <w:rPr>
+          <w:lang w:val="es-MX"/>
+        </w:rPr>
+        <w:t>l</w:t>
+      </w:r>
+      <w:r>
+        <w:rPr>
+          <w:lang w:val="es-MX"/>
+        </w:rPr>
+        <w:t>a</w:t>
+      </w:r>
+      <w:r>
+        <w:rPr>
+          <w:lang w:val="es-MX"/>
+        </w:rPr>
+        <w:t xml:space="preserve"> arquitectura de computadoras, la microarquitectura y la arquitectura RISC-V son elementos complementarios que trabajan en distintos niveles del diseño de sistemas computacionales. Mientras que la arquitectura proporciona una base teórica y funcional, la microarquitectura traduce esas ideas en hardware eficiente. RISC-V, con su enfoque abierto y modular, marca un hito en la evolución de las arquitecturas, ofreciendo flexibilidad y acceso sin precedentes, lo que promete revolucionar el diseño de procesadores en las próximas décadas.</w:t>
+      </w:r>
+    </w:p>
+    <w:p>
+      <w:pPr>
+        <w:rPr>
+          <w:b/>
+          <w:bCs/>
+          <w:lang w:val="en-US"/>
+        </w:rPr>
+      </w:pPr>
+      <w:r>
+        <w:rPr>
+          <w:b/>
+          <w:bCs/>
+          <w:lang w:val="en-US"/>
         </w:rPr>
         <w:t>6 REFERENCIAS</w:t>
       </w:r>
@@ -1272,6 +1933,9 @@
         </w:rPr>
       </w:pPr>
       <w:r>
+        <w:rPr>
+          <w:lang w:val="en-US"/>
+        </w:rPr>
         <w:t xml:space="preserve">Harris, S. and Harris D. (2019). </w:t>
       </w:r>
       <w:r>
@@ -1290,11 +1954,6 @@
       </w:r>
     </w:p>
     <w:p>
-      <w:pPr>
-        <w:rPr>
-          <w:lang w:val="es-MX"/>
-        </w:rPr>
-      </w:pPr>
       <w:r>
         <w:rPr>
           <w:lang w:val="en-US"/>
@@ -1326,8 +1985,15 @@
         </w:rPr>
       </w:pPr>
     </w:p>
+    <w:p>
+      <w:pPr>
+        <w:rPr>
+          <w:lang w:val="es-MX"/>
+        </w:rPr>
+      </w:pPr>
+    </w:p>
     <w:sectPr>
-      <w:headerReference w:type="default" r:id="rId10"/>
+      <w:headerReference w:type="default" r:id="rId16"/>
       <w:pgSz w:w="11906" w:h="16838"/>
       <w:pgMar w:top="1440" w:right="1080" w:bottom="1440" w:left="1080" w:header="708" w:footer="708" w:gutter="0"/>
       <w:cols w:space="708"/>
@@ -1536,6 +2202,119 @@
     </w:lvl>
   </w:abstractNum>
   <w:abstractNum w:abstractNumId="1" w15:restartNumberingAfterBreak="0">
+    <w:nsid w:val="353C6E92"/>
+    <w:multiLevelType w:val="hybridMultilevel"/>
+    <w:tmpl w:val="2BB895D8"/>
+    <w:lvl w:ilvl="0" w:tplc="2C0A0001">
+      <w:start w:val="1"/>
+      <w:numFmt w:val="bullet"/>
+      <w:lvlText w:val=""/>
+      <w:lvlJc w:val="left"/>
+      <w:pPr>
+        <w:ind w:left="1428" w:hanging="360"/>
+      </w:pPr>
+      <w:rPr>
+        <w:rFonts w:ascii="Symbol" w:hAnsi="Symbol" w:hint="default"/>
+      </w:rPr>
+    </w:lvl>
+    <w:lvl w:ilvl="1" w:tplc="2C0A0003" w:tentative="1">
+      <w:start w:val="1"/>
+      <w:numFmt w:val="bullet"/>
+      <w:lvlText w:val="o"/>
+      <w:lvlJc w:val="left"/>
+      <w:pPr>
+        <w:ind w:left="2148" w:hanging="360"/>
+      </w:pPr>
+      <w:rPr>
+        <w:rFonts w:ascii="Courier New" w:hAnsi="Courier New" w:cs="Courier New" w:hint="default"/>
+      </w:rPr>
+    </w:lvl>
+    <w:lvl w:ilvl="2" w:tplc="2C0A0005" w:tentative="1">
+      <w:start w:val="1"/>
+      <w:numFmt w:val="bullet"/>
+      <w:lvlText w:val=""/>
+      <w:lvlJc w:val="left"/>
+      <w:pPr>
+        <w:ind w:left="2868" w:hanging="360"/>
+      </w:pPr>
+      <w:rPr>
+        <w:rFonts w:ascii="Wingdings" w:hAnsi="Wingdings" w:hint="default"/>
+      </w:rPr>
+    </w:lvl>
+    <w:lvl w:ilvl="3" w:tplc="2C0A0001" w:tentative="1">
+      <w:start w:val="1"/>
+      <w:numFmt w:val="bullet"/>
+      <w:lvlText w:val=""/>
+      <w:lvlJc w:val="left"/>
+      <w:pPr>
+        <w:ind w:left="3588" w:hanging="360"/>
+      </w:pPr>
+      <w:rPr>
+        <w:rFonts w:ascii="Symbol" w:hAnsi="Symbol" w:hint="default"/>
+      </w:rPr>
+    </w:lvl>
+    <w:lvl w:ilvl="4" w:tplc="2C0A0003" w:tentative="1">
+      <w:start w:val="1"/>
+      <w:numFmt w:val="bullet"/>
+      <w:lvlText w:val="o"/>
+      <w:lvlJc w:val="left"/>
+      <w:pPr>
+        <w:ind w:left="4308" w:hanging="360"/>
+      </w:pPr>
+      <w:rPr>
+        <w:rFonts w:ascii="Courier New" w:hAnsi="Courier New" w:cs="Courier New" w:hint="default"/>
+      </w:rPr>
+    </w:lvl>
+    <w:lvl w:ilvl="5" w:tplc="2C0A0005" w:tentative="1">
+      <w:start w:val="1"/>
+      <w:numFmt w:val="bullet"/>
+      <w:lvlText w:val=""/>
+      <w:lvlJc w:val="left"/>
+      <w:pPr>
+        <w:ind w:left="5028" w:hanging="360"/>
+      </w:pPr>
+      <w:rPr>
+        <w:rFonts w:ascii="Wingdings" w:hAnsi="Wingdings" w:hint="default"/>
+      </w:rPr>
+    </w:lvl>
+    <w:lvl w:ilvl="6" w:tplc="2C0A0001" w:tentative="1">
+      <w:start w:val="1"/>
+      <w:numFmt w:val="bullet"/>
+      <w:lvlText w:val=""/>
+      <w:lvlJc w:val="left"/>
+      <w:pPr>
+        <w:ind w:left="5748" w:hanging="360"/>
+      </w:pPr>
+      <w:rPr>
+        <w:rFonts w:ascii="Symbol" w:hAnsi="Symbol" w:hint="default"/>
+      </w:rPr>
+    </w:lvl>
+    <w:lvl w:ilvl="7" w:tplc="2C0A0003" w:tentative="1">
+      <w:start w:val="1"/>
+      <w:numFmt w:val="bullet"/>
+      <w:lvlText w:val="o"/>
+      <w:lvlJc w:val="left"/>
+      <w:pPr>
+        <w:ind w:left="6468" w:hanging="360"/>
+      </w:pPr>
+      <w:rPr>
+        <w:rFonts w:ascii="Courier New" w:hAnsi="Courier New" w:cs="Courier New" w:hint="default"/>
+      </w:rPr>
+    </w:lvl>
+    <w:lvl w:ilvl="8" w:tplc="2C0A0005" w:tentative="1">
+      <w:start w:val="1"/>
+      <w:numFmt w:val="bullet"/>
+      <w:lvlText w:val=""/>
+      <w:lvlJc w:val="left"/>
+      <w:pPr>
+        <w:ind w:left="7188" w:hanging="360"/>
+      </w:pPr>
+      <w:rPr>
+        <w:rFonts w:ascii="Wingdings" w:hAnsi="Wingdings" w:hint="default"/>
+      </w:rPr>
+    </w:lvl>
+  </w:abstractNum>
+  <w:abstractNum w:abstractNumId="2" w15:restartNumberingAfterBreak="0">
     <w:nsid w:val="3D117D65"/>
     <w:multiLevelType w:val="hybridMultilevel"/>
     <w:tmpl w:val="0D143030"/>
@@ -1648,7 +2427,7 @@
       </w:rPr>
     </w:lvl>
   </w:abstractNum>
-  <w:abstractNum w:abstractNumId="2" w15:restartNumberingAfterBreak="0">
+  <w:abstractNum w:abstractNumId="3" w15:restartNumberingAfterBreak="0">
     <w:nsid w:val="4F1778A5"/>
     <w:multiLevelType w:val="hybridMultilevel"/>
     <w:tmpl w:val="A078C970"/>
@@ -1762,13 +2541,16 @@
     </w:lvl>
   </w:abstractNum>
   <w:num w:numId="1" w16cid:durableId="1056315487">
-    <w:abstractNumId w:val="1"/>
+    <w:abstractNumId w:val="2"/>
   </w:num>
   <w:num w:numId="2" w16cid:durableId="1024867268">
     <w:abstractNumId w:val="0"/>
   </w:num>
   <w:num w:numId="3" w16cid:durableId="1119907929">
-    <w:abstractNumId w:val="2"/>
+    <w:abstractNumId w:val="3"/>
+  </w:num>
+  <w:num w:numId="4" w16cid:durableId="311253736">
+    <w:abstractNumId w:val="1"/>
   </w:num>
 </w:numbering>
 </file>
@@ -2377,7 +3159,6 @@
   <w:style w:type="character" w:default="1" w:styleId="Fuentedeprrafopredeter">
     <w:name w:val="Default Paragraph Font"/>
     <w:uiPriority w:val="1"/>
-    <w:semiHidden/>
     <w:unhideWhenUsed/>
   </w:style>
   <w:style w:type="table" w:default="1" w:styleId="Tablanormal">

</xml_diff>